<commit_message>
Figure and WF updates
</commit_message>
<xml_diff>
--- a/Forecast Model Documentation.docx
+++ b/Forecast Model Documentation.docx
@@ -64,6 +64,14 @@
         </w:rPr>
         <w:t xml:space="preserve"> </w:t>
       </w:r>
+      <w:r>
+        <w:rPr>
+          <w:rFonts w:cs="Times New Roman"/>
+          <w:iCs/>
+          <w:szCs w:val="24"/>
+        </w:rPr>
+        <w:t>March 17, 2023</w:t>
+      </w:r>
     </w:p>
     <w:p>
       <w:pPr>
@@ -231,7 +239,13 @@
         <w:t>refit with an additional 10+ years of monitoring data</w:t>
       </w:r>
       <w:r>
-        <w:t xml:space="preserve">, refined through model selection, </w:t>
+        <w:t>, re</w:t>
+      </w:r>
+      <w:r>
+        <w:t>vised</w:t>
+      </w:r>
+      <w:r>
+        <w:t xml:space="preserve">, </w:t>
       </w:r>
       <w:r>
         <w:t>and</w:t>
@@ -305,15 +319,42 @@
         <w:t>assisted with</w:t>
       </w:r>
       <w:r>
-        <w:t xml:space="preserve"> model fit, 2) had a supported biological explanation for the direction and magnitude of effect, and 3) related to unique life stages. </w:t>
-      </w:r>
-      <w:r>
-        <w:t>All models included a prior abundance metric as a predictor</w:t>
+        <w:t xml:space="preserve"> model fit,</w:t>
+      </w:r>
+      <w:r>
+        <w:t xml:space="preserve"> 2</w:t>
+      </w:r>
+      <w:r>
+        <w:t xml:space="preserve">) had a supported biological explanation for the direction and magnitude of effect, </w:t>
+      </w:r>
+      <w:r>
+        <w:t>3</w:t>
+      </w:r>
+      <w:r>
+        <w:t>) related to unique life stages</w:t>
+      </w:r>
+      <w:r>
+        <w:t xml:space="preserve">, and 4) would be available </w:t>
+      </w:r>
+      <w:r>
+        <w:t>for future forecasts</w:t>
       </w:r>
       <w:r>
         <w:t xml:space="preserve">. </w:t>
       </w:r>
       <w:r>
+        <w:t>All models included a prior abundance metric</w:t>
+      </w:r>
+      <w:r>
+        <w:t xml:space="preserve"> such as adult returns or smolt abundance</w:t>
+      </w:r>
+      <w:r>
+        <w:t xml:space="preserve"> as a predictor</w:t>
+      </w:r>
+      <w:r>
+        <w:t xml:space="preserve">. </w:t>
+      </w:r>
+      <w:r>
         <w:t>Environmental v</w:t>
       </w:r>
       <w:r>
@@ -344,7 +385,31 @@
         <w:t>.</w:t>
       </w:r>
       <w:r>
-        <w:t xml:space="preserve"> Data were compiled from Hood River monitoring reports, the “RunForecastingData_MS.xlsx” spreadsheet used in the prior models, and other publicly available sources (</w:t>
+        <w:t xml:space="preserve"> Data were compiled from Hood River monitoring reports, the </w:t>
+      </w:r>
+      <w:proofErr w:type="spellStart"/>
+      <w:r>
+        <w:rPr>
+          <w:i/>
+          <w:iCs/>
+        </w:rPr>
+        <w:t>RunForecastingData_MS</w:t>
+      </w:r>
+      <w:proofErr w:type="spellEnd"/>
+      <w:r>
+        <w:t xml:space="preserve"> spreadsheet used </w:t>
+      </w:r>
+      <w:r>
+        <w:t>for</w:t>
+      </w:r>
+      <w:r>
+        <w:t xml:space="preserve"> the pr</w:t>
+      </w:r>
+      <w:r>
+        <w:t>evious mo</w:t>
+      </w:r>
+      <w:r>
+        <w:t>dels, and other publicly available sources (</w:t>
       </w:r>
       <w:r>
         <w:fldChar w:fldCharType="begin"/>
@@ -441,7 +506,13 @@
         <w:t xml:space="preserve">times 20%. </w:t>
       </w:r>
       <w:r>
-        <w:t xml:space="preserve">Similar calculations were applied for all predictor variables. </w:t>
+        <w:t xml:space="preserve">Similar calculations were applied </w:t>
+      </w:r>
+      <w:r>
+        <w:t>to appropriately lag</w:t>
+      </w:r>
+      <w:r>
+        <w:t xml:space="preserve"> all predictor variables. </w:t>
       </w:r>
       <w:r>
         <w:t>Overall, the most informative environmental predictors were the North Pacific Gyre Oscillation (NPGO) ocean condition index and minimum daily flow at Tucker bridge one year prior to outmigration. NPGO was included in nearly all models, and minimum flow was i</w:t>
@@ -521,27 +592,14 @@
         <w:lastRenderedPageBreak/>
         <w:t xml:space="preserve">Table </w:t>
       </w:r>
-      <w:r>
-        <w:fldChar w:fldCharType="begin"/>
-      </w:r>
-      <w:r>
-        <w:instrText xml:space="preserve"> SEQ Table \* ARABIC </w:instrText>
-      </w:r>
-      <w:r>
-        <w:fldChar w:fldCharType="separate"/>
-      </w:r>
-      <w:r>
-        <w:rPr>
-          <w:noProof/>
-        </w:rPr>
-        <w:t>1</w:t>
-      </w:r>
-      <w:r>
-        <w:rPr>
-          <w:noProof/>
-        </w:rPr>
-        <w:fldChar w:fldCharType="end"/>
-      </w:r>
+      <w:fldSimple w:instr=" SEQ Table \* ARABIC ">
+        <w:r>
+          <w:rPr>
+            <w:noProof/>
+          </w:rPr>
+          <w:t>1</w:t>
+        </w:r>
+      </w:fldSimple>
       <w:bookmarkEnd w:id="1"/>
       <w:r>
         <w:t>. List of variables and data sources used in the Hood River forecasting models.</w:t>
@@ -1446,7 +1504,19 @@
               <w:fldChar w:fldCharType="separate"/>
             </w:r>
             <w:r>
-              <w:t>(Confederated Tribes of the Warm Springs (CTWS) and Oregon Department of Fish and Wildlife (ODFW) 2019)</w:t>
+              <w:t>CTWS and</w:t>
+            </w:r>
+            <w:r>
+              <w:t xml:space="preserve"> </w:t>
+            </w:r>
+            <w:r>
+              <w:t xml:space="preserve">ODFW </w:t>
+            </w:r>
+            <w:r>
+              <w:t>(</w:t>
+            </w:r>
+            <w:r>
+              <w:t>2019)</w:t>
             </w:r>
             <w:r>
               <w:fldChar w:fldCharType="end"/>
@@ -1595,32 +1665,28 @@
     </w:p>
     <w:p>
       <w:pPr>
+        <w:pStyle w:val="MHEHeading2"/>
+      </w:pPr>
+      <w:r>
+        <w:lastRenderedPageBreak/>
+        <w:t xml:space="preserve">NOR </w:t>
+      </w:r>
+      <w:r>
+        <w:t>Winter Steelhead</w:t>
+      </w:r>
+    </w:p>
+    <w:p>
+      <w:pPr>
+        <w:pStyle w:val="MHEHeading3"/>
+      </w:pPr>
+      <w:r>
+        <w:t>Data inputs</w:t>
+      </w:r>
+    </w:p>
+    <w:p>
+      <w:pPr>
         <w:pStyle w:val="MHEBody"/>
       </w:pPr>
-    </w:p>
-    <w:p>
-      <w:pPr>
-        <w:pStyle w:val="MHEHeading2"/>
-      </w:pPr>
-      <w:r>
-        <w:t xml:space="preserve">NOR </w:t>
-      </w:r>
-      <w:r>
-        <w:t>Winter Steelhead</w:t>
-      </w:r>
-    </w:p>
-    <w:p>
-      <w:pPr>
-        <w:pStyle w:val="MHEHeading3"/>
-      </w:pPr>
-      <w:r>
-        <w:t>Data inputs</w:t>
-      </w:r>
-    </w:p>
-    <w:p>
-      <w:pPr>
-        <w:pStyle w:val="MHEBody"/>
-      </w:pPr>
       <w:r>
         <w:t xml:space="preserve">Return </w:t>
       </w:r>
@@ -1646,19 +1712,36 @@
         <w:fldChar w:fldCharType="separate"/>
       </w:r>
       <w:r>
-        <w:t>(Confederated Tribes of the Warm Springs (CTWS) and Oregon Department of Fish and Wildlife (ODFW) 2019)</w:t>
+        <w:t>CTWS and</w:t>
+      </w:r>
+      <w:r>
+        <w:t xml:space="preserve"> ODFW</w:t>
+      </w:r>
+      <w:r>
+        <w:t xml:space="preserve"> </w:t>
+      </w:r>
+      <w:r>
+        <w:t>(</w:t>
+      </w:r>
+      <w:r>
+        <w:t>2019)</w:t>
       </w:r>
       <w:r>
         <w:fldChar w:fldCharType="end"/>
       </w:r>
       <w:r>
-        <w:t xml:space="preserve"> for the 1992 – 2018 run years, and from the previous forecasting data spreadsheet (“RunForecastingData_MS.xlsx”) for the 2019 and 2020 run years.</w:t>
+        <w:t xml:space="preserve"> for the 1992 – 2018 run years, and from the previous forecasting data spreadsheet for the 2019 and 2020 run years.</w:t>
       </w:r>
       <w:r>
         <w:t xml:space="preserve"> These are the estimates of passage above </w:t>
       </w:r>
-      <w:r>
-        <w:t>Powerdale Dam</w:t>
+      <w:proofErr w:type="spellStart"/>
+      <w:r>
+        <w:t>Powerdale</w:t>
+      </w:r>
+      <w:proofErr w:type="spellEnd"/>
+      <w:r>
+        <w:t xml:space="preserve"> Dam</w:t>
       </w:r>
       <w:r>
         <w:t xml:space="preserve"> (1992 – 2010) and the East Fork Weir (2011 –</w:t>
@@ -1670,7 +1753,15 @@
         <w:t>).</w:t>
       </w:r>
       <w:r>
-        <w:t xml:space="preserve"> Age data used to lag predictors was obtained from scales collected during Powerdale </w:t>
+        <w:t xml:space="preserve"> Age data used to lag predictors was obtained from scales collected during </w:t>
+      </w:r>
+      <w:proofErr w:type="spellStart"/>
+      <w:r>
+        <w:t>Powerdale</w:t>
+      </w:r>
+      <w:proofErr w:type="spellEnd"/>
+      <w:r>
+        <w:t xml:space="preserve"> </w:t>
       </w:r>
       <w:r>
         <w:t>D</w:t>
@@ -1776,7 +1867,27 @@
         <w:pStyle w:val="MHEBody"/>
       </w:pPr>
       <w:r>
-        <w:t>The model performed particularly well, owing to the 29-year returns dataset. Outmigration abundance, minimum flow, and NPGO were all informative predictors, accounting for a substantial amount of variation across winter steelhead life history. Predicted values followed trends in observed data in most cases</w:t>
+        <w:t>The model performed particularly well</w:t>
+      </w:r>
+      <w:r>
+        <w:t xml:space="preserve"> and all parameters converged (</w:t>
+      </w:r>
+      <w:proofErr w:type="spellStart"/>
+      <w:r>
+        <w:t>Rhat</w:t>
+      </w:r>
+      <w:proofErr w:type="spellEnd"/>
+      <w:r>
+        <w:t xml:space="preserve"> &lt; 1.05)</w:t>
+      </w:r>
+      <w:r>
+        <w:t>, owing to the 29-year returns dataset</w:t>
+      </w:r>
+      <w:r>
+        <w:t>.</w:t>
+      </w:r>
+      <w:r>
+        <w:t xml:space="preserve"> Outmigration abundance, minimum flow, and NPGO were all informative predictors, accounting for a substantial amount of variation across winter steelhead life history. Predicted values followed trends in observed data in most cases</w:t>
       </w:r>
       <w:r>
         <w:t xml:space="preserve"> (</w:t>
@@ -1820,10 +1931,10 @@
         </w:rPr>
         <w:lastRenderedPageBreak/>
         <w:drawing>
-          <wp:inline distT="0" distB="0" distL="0" distR="0" wp14:anchorId="56643A80" wp14:editId="4FD23464">
+          <wp:inline distT="0" distB="0" distL="0" distR="0" wp14:anchorId="0BBC03D7" wp14:editId="67234030">
             <wp:extent cx="5943600" cy="3200400"/>
             <wp:effectExtent l="0" t="0" r="0" b="0"/>
-            <wp:docPr id="5" name="Picture 5"/>
+            <wp:docPr id="2" name="Picture 2"/>
             <wp:cNvGraphicFramePr>
               <a:graphicFrameLocks xmlns:a="http://schemas.openxmlformats.org/drawingml/2006/main" noChangeAspect="1"/>
             </wp:cNvGraphicFramePr>
@@ -1831,7 +1942,7 @@
               <a:graphicData uri="http://schemas.openxmlformats.org/drawingml/2006/picture">
                 <pic:pic xmlns:pic="http://schemas.openxmlformats.org/drawingml/2006/picture">
                   <pic:nvPicPr>
-                    <pic:cNvPr id="5" name="Picture 5"/>
+                    <pic:cNvPr id="2" name="Picture 2"/>
                     <pic:cNvPicPr/>
                   </pic:nvPicPr>
                   <pic:blipFill>
@@ -1978,8 +2089,13 @@
         <w:t>Abundance data were estimates</w:t>
       </w:r>
       <w:r>
-        <w:t xml:space="preserve"> of passage above Powerdale</w:t>
-      </w:r>
+        <w:t xml:space="preserve"> of passage above </w:t>
+      </w:r>
+      <w:proofErr w:type="spellStart"/>
+      <w:r>
+        <w:t>Powerdale</w:t>
+      </w:r>
+      <w:proofErr w:type="spellEnd"/>
       <w:r>
         <w:t xml:space="preserve"> </w:t>
       </w:r>
@@ -2005,7 +2121,15 @@
         <w:t>).</w:t>
       </w:r>
       <w:r>
-        <w:t xml:space="preserve"> Predictors were lagged using age-at-return data collected from scales during passage through Powerdale </w:t>
+        <w:t xml:space="preserve"> Predictors were lagged using age-at-return data collected from scales during passage through </w:t>
+      </w:r>
+      <w:proofErr w:type="spellStart"/>
+      <w:r>
+        <w:t>Powerdale</w:t>
+      </w:r>
+      <w:proofErr w:type="spellEnd"/>
+      <w:r>
+        <w:t xml:space="preserve"> </w:t>
       </w:r>
       <w:r>
         <w:t>D</w:t>
@@ -2089,7 +2213,21 @@
         <w:t xml:space="preserve"> return abundance</w:t>
       </w:r>
       <w:r>
-        <w:t>. However,</w:t>
+        <w:t>.</w:t>
+      </w:r>
+      <w:r>
+        <w:t xml:space="preserve"> All model parameters converged appropriately (</w:t>
+      </w:r>
+      <w:proofErr w:type="spellStart"/>
+      <w:r>
+        <w:t>Rhat</w:t>
+      </w:r>
+      <w:proofErr w:type="spellEnd"/>
+      <w:r>
+        <w:t xml:space="preserve"> &lt; 1.05).</w:t>
+      </w:r>
+      <w:r>
+        <w:t xml:space="preserve"> However,</w:t>
       </w:r>
       <w:r>
         <w:t xml:space="preserve"> </w:t>
@@ -2142,10 +2280,10 @@
         </w:rPr>
         <w:lastRenderedPageBreak/>
         <w:drawing>
-          <wp:inline distT="0" distB="0" distL="0" distR="0" wp14:anchorId="3536DBB2" wp14:editId="003E08C7">
+          <wp:inline distT="0" distB="0" distL="0" distR="0" wp14:anchorId="14D2FC3B" wp14:editId="466C37BB">
             <wp:extent cx="5943600" cy="3200400"/>
             <wp:effectExtent l="0" t="0" r="0" b="0"/>
-            <wp:docPr id="15" name="Picture 15"/>
+            <wp:docPr id="6" name="Picture 6"/>
             <wp:cNvGraphicFramePr>
               <a:graphicFrameLocks xmlns:a="http://schemas.openxmlformats.org/drawingml/2006/main" noChangeAspect="1"/>
             </wp:cNvGraphicFramePr>
@@ -2153,7 +2291,7 @@
               <a:graphicData uri="http://schemas.openxmlformats.org/drawingml/2006/picture">
                 <pic:pic xmlns:pic="http://schemas.openxmlformats.org/drawingml/2006/picture">
                   <pic:nvPicPr>
-                    <pic:cNvPr id="15" name="Picture 15"/>
+                    <pic:cNvPr id="6" name="Picture 6"/>
                     <pic:cNvPicPr/>
                   </pic:nvPicPr>
                   <pic:blipFill>
@@ -2240,7 +2378,7 @@
         <w:t xml:space="preserve"> were obtained from </w:t>
       </w:r>
       <w:r>
-        <w:t xml:space="preserve">the prior forecasting model data inputs spreadsheet (“RunForecastingData_MS.xlsx”). Abundance </w:t>
+        <w:t xml:space="preserve">the prior forecasting model data inputs spreadsheet. Abundance </w:t>
       </w:r>
       <w:r>
         <w:t xml:space="preserve">data </w:t>
@@ -2332,7 +2470,23 @@
       <w:pPr>
         <w:pStyle w:val="MHEHeading3"/>
       </w:pPr>
-      <w:r>
+    </w:p>
+    <w:p>
+      <w:pPr>
+        <w:pStyle w:val="MHEHeading3"/>
+      </w:pPr>
+    </w:p>
+    <w:p>
+      <w:pPr>
+        <w:pStyle w:val="MHEHeading3"/>
+      </w:pPr>
+    </w:p>
+    <w:p>
+      <w:pPr>
+        <w:pStyle w:val="MHEHeading3"/>
+      </w:pPr>
+      <w:r>
+        <w:lastRenderedPageBreak/>
         <w:t>Model Results</w:t>
       </w:r>
     </w:p>
@@ -2341,7 +2495,6 @@
         <w:pStyle w:val="MHEBody"/>
       </w:pPr>
       <w:r>
-        <w:lastRenderedPageBreak/>
         <w:t xml:space="preserve">Model parameters </w:t>
       </w:r>
       <w:r>
@@ -2350,8 +2503,13 @@
       <w:r>
         <w:t>appropriately (</w:t>
       </w:r>
-      <w:r>
-        <w:t>Rhat &lt; 1.05), and predictors for rearing and ocean conditions were informative.</w:t>
+      <w:proofErr w:type="spellStart"/>
+      <w:r>
+        <w:t>Rhat</w:t>
+      </w:r>
+      <w:proofErr w:type="spellEnd"/>
+      <w:r>
+        <w:t xml:space="preserve"> &lt; 1.05), and predictors for rearing and ocean conditions were informative.</w:t>
       </w:r>
       <w:r>
         <w:t xml:space="preserve"> This resulted in a model that accounted for the majority of variance in the 21-year returns dataset</w:t>
@@ -2396,10 +2554,10 @@
           <w:noProof/>
         </w:rPr>
         <w:drawing>
-          <wp:inline distT="0" distB="0" distL="0" distR="0" wp14:anchorId="6348E4B4" wp14:editId="4414E118">
+          <wp:inline distT="0" distB="0" distL="0" distR="0" wp14:anchorId="659F213E" wp14:editId="2568FDCC">
             <wp:extent cx="5943600" cy="3200400"/>
             <wp:effectExtent l="0" t="0" r="0" b="0"/>
-            <wp:docPr id="17" name="Picture 17"/>
+            <wp:docPr id="7" name="Picture 7"/>
             <wp:cNvGraphicFramePr>
               <a:graphicFrameLocks xmlns:a="http://schemas.openxmlformats.org/drawingml/2006/main" noChangeAspect="1"/>
             </wp:cNvGraphicFramePr>
@@ -2407,7 +2565,7 @@
               <a:graphicData uri="http://schemas.openxmlformats.org/drawingml/2006/picture">
                 <pic:pic xmlns:pic="http://schemas.openxmlformats.org/drawingml/2006/picture">
                   <pic:nvPicPr>
-                    <pic:cNvPr id="17" name="Picture 17"/>
+                    <pic:cNvPr id="7" name="Picture 7"/>
                     <pic:cNvPicPr/>
                   </pic:nvPicPr>
                   <pic:blipFill>
@@ -2532,7 +2690,19 @@
         <w:fldChar w:fldCharType="separate"/>
       </w:r>
       <w:r>
-        <w:t>(Confederated Tribes of the Warm Springs (CTWS) and Oregon Department of Fish and Wildlife (ODFW) 2019)</w:t>
+        <w:t>CTWS</w:t>
+      </w:r>
+      <w:r>
+        <w:t xml:space="preserve"> and </w:t>
+      </w:r>
+      <w:r>
+        <w:t xml:space="preserve">ODFW </w:t>
+      </w:r>
+      <w:r>
+        <w:t>(</w:t>
+      </w:r>
+      <w:r>
+        <w:t>2019)</w:t>
       </w:r>
       <w:r>
         <w:fldChar w:fldCharType="end"/>
@@ -2544,7 +2714,7 @@
         <w:t>Adult abundance was available for return years</w:t>
       </w:r>
       <w:r>
-        <w:t xml:space="preserve"> 1997 – 2010 and 2016. Additional adult abundance data for run years 2011, 2012, and 2022 were obtained from the prior forecasting model data inputs spreadsheet (“RunForecastingData_MS.xlsx”). Jack data was available for run years 1997 – 2010.</w:t>
+        <w:t xml:space="preserve"> 1997 – 2010 and 2016. Additional adult abundance data for run years 2011, 2012, and 2022 were obtained from the prior forecasting model data inputs spreadsheet. Jack data was available for run years 1997 – 2010.</w:t>
       </w:r>
       <w:r>
         <w:t xml:space="preserve"> Age data for NOR spring Chinook was not available, so HOR </w:t>
@@ -2567,7 +2737,11 @@
         <w:t>with Bonneville Dam spring Chinook counts minus counts from the Dalles, and minimum flow at Tucker bridge one year prior to outmigration.</w:t>
       </w:r>
       <w:r>
-        <w:t xml:space="preserve"> This metric was used due to data availability concerns, as Hood River escapement or smolt outmigration abundance data will not always be readily available.</w:t>
+        <w:t xml:space="preserve"> This metric was used </w:t>
+      </w:r>
+      <w:r>
+        <w:lastRenderedPageBreak/>
+        <w:t>due to data availability concerns, as Hood River escapement or smolt outmigration abundance data will not always be readily available.</w:t>
       </w:r>
     </w:p>
     <w:p>
@@ -2575,7 +2749,6 @@
         <w:pStyle w:val="MHEBody"/>
       </w:pPr>
       <w:r>
-        <w:lastRenderedPageBreak/>
         <w:t>Jack returns were predicted using the same abundance metric, lagged by only 3 years. Minimum flow during rearing was not an informative predictor, however September NPGO in the year of ocean entry was associated with returns and included.</w:t>
       </w:r>
     </w:p>
@@ -2586,29 +2759,24 @@
       <w:r>
         <w:t>Model Results</w:t>
       </w:r>
+      <w:r>
+        <w:t>, Jacks</w:t>
+      </w:r>
     </w:p>
     <w:p>
       <w:pPr>
         <w:pStyle w:val="MHEBody"/>
-        <w:rPr>
-          <w:b/>
-          <w:bCs/>
-        </w:rPr>
-      </w:pPr>
-      <w:r>
-        <w:rPr>
-          <w:b/>
-          <w:bCs/>
-        </w:rPr>
-        <w:t>Jacks</w:t>
-      </w:r>
-    </w:p>
-    <w:p>
-      <w:pPr>
-        <w:pStyle w:val="MHEBody"/>
-      </w:pPr>
-      <w:r>
-        <w:t>Model parameters converged appropriately (Rhat &lt; 1.05) and predictions followed the general trends of observed values</w:t>
+      </w:pPr>
+      <w:r>
+        <w:t>Model parameters converged appropriately (</w:t>
+      </w:r>
+      <w:proofErr w:type="spellStart"/>
+      <w:r>
+        <w:t>Rhat</w:t>
+      </w:r>
+      <w:proofErr w:type="spellEnd"/>
+      <w:r>
+        <w:t xml:space="preserve"> &lt; 1.05) and predictions followed the general trends of observed values</w:t>
       </w:r>
       <w:r>
         <w:t xml:space="preserve"> (</w:t>
@@ -2665,10 +2833,10 @@
           <w:noProof/>
         </w:rPr>
         <w:drawing>
-          <wp:inline distT="0" distB="0" distL="0" distR="0" wp14:anchorId="4EA0ED2C" wp14:editId="340A7EAB">
+          <wp:inline distT="0" distB="0" distL="0" distR="0" wp14:anchorId="4BDAD152" wp14:editId="3C035A96">
             <wp:extent cx="5943600" cy="3200400"/>
             <wp:effectExtent l="0" t="0" r="0" b="0"/>
-            <wp:docPr id="18" name="Picture 18"/>
+            <wp:docPr id="8" name="Picture 8"/>
             <wp:cNvGraphicFramePr>
               <a:graphicFrameLocks xmlns:a="http://schemas.openxmlformats.org/drawingml/2006/main" noChangeAspect="1"/>
             </wp:cNvGraphicFramePr>
@@ -2676,7 +2844,7 @@
               <a:graphicData uri="http://schemas.openxmlformats.org/drawingml/2006/picture">
                 <pic:pic xmlns:pic="http://schemas.openxmlformats.org/drawingml/2006/picture">
                   <pic:nvPicPr>
-                    <pic:cNvPr id="18" name="Picture 18"/>
+                    <pic:cNvPr id="8" name="Picture 8"/>
                     <pic:cNvPicPr/>
                   </pic:nvPicPr>
                   <pic:blipFill>
@@ -2735,26 +2903,26 @@
     </w:p>
     <w:p>
       <w:pPr>
+        <w:pStyle w:val="MHEHeading3"/>
+      </w:pPr>
+      <w:r>
+        <w:t>Model Results, Adults</w:t>
+      </w:r>
+    </w:p>
+    <w:p>
+      <w:pPr>
         <w:pStyle w:val="MHEBody"/>
-        <w:rPr>
-          <w:b/>
-          <w:bCs/>
-        </w:rPr>
-      </w:pPr>
-      <w:r>
-        <w:rPr>
-          <w:b/>
-          <w:bCs/>
-        </w:rPr>
-        <w:t>Adults</w:t>
-      </w:r>
-    </w:p>
-    <w:p>
-      <w:pPr>
-        <w:pStyle w:val="MHEBody"/>
-      </w:pPr>
-      <w:r>
-        <w:t xml:space="preserve">Similar to the jacks model, </w:t>
+      </w:pPr>
+      <w:r>
+        <w:t xml:space="preserve">Similar to the </w:t>
+      </w:r>
+      <w:proofErr w:type="gramStart"/>
+      <w:r>
+        <w:t>jacks</w:t>
+      </w:r>
+      <w:proofErr w:type="gramEnd"/>
+      <w:r>
+        <w:t xml:space="preserve"> model, </w:t>
       </w:r>
       <w:r>
         <w:t>reliance on</w:t>
@@ -2772,10 +2940,26 @@
         <w:t>Model parameters converged appropriately</w:t>
       </w:r>
       <w:r>
-        <w:t xml:space="preserve"> (Rhat &lt; 1.05)</w:t>
-      </w:r>
-      <w:r>
-        <w:t>, however residual error remained relatively high (σ</w:t>
+        <w:t xml:space="preserve"> (</w:t>
+      </w:r>
+      <w:proofErr w:type="spellStart"/>
+      <w:r>
+        <w:t>Rhat</w:t>
+      </w:r>
+      <w:proofErr w:type="spellEnd"/>
+      <w:r>
+        <w:t xml:space="preserve"> &lt; 1.05</w:t>
+      </w:r>
+      <w:proofErr w:type="gramStart"/>
+      <w:r>
+        <w:t>)</w:t>
+      </w:r>
+      <w:r>
+        <w:t>,</w:t>
+      </w:r>
+      <w:proofErr w:type="gramEnd"/>
+      <w:r>
+        <w:t xml:space="preserve"> however residual error remained relatively high (σ</w:t>
       </w:r>
       <w:r>
         <w:rPr>
@@ -2797,10 +2981,10 @@
         </w:rPr>
         <w:lastRenderedPageBreak/>
         <w:drawing>
-          <wp:inline distT="0" distB="0" distL="0" distR="0" wp14:anchorId="325C2820" wp14:editId="78AA19C4">
+          <wp:inline distT="0" distB="0" distL="0" distR="0" wp14:anchorId="53A48F80" wp14:editId="137755FA">
             <wp:extent cx="5943600" cy="3200400"/>
             <wp:effectExtent l="0" t="0" r="0" b="0"/>
-            <wp:docPr id="19" name="Picture 19"/>
+            <wp:docPr id="9" name="Picture 9"/>
             <wp:cNvGraphicFramePr>
               <a:graphicFrameLocks xmlns:a="http://schemas.openxmlformats.org/drawingml/2006/main" noChangeAspect="1"/>
             </wp:cNvGraphicFramePr>
@@ -2808,7 +2992,7 @@
               <a:graphicData uri="http://schemas.openxmlformats.org/drawingml/2006/picture">
                 <pic:pic xmlns:pic="http://schemas.openxmlformats.org/drawingml/2006/picture">
                   <pic:nvPicPr>
-                    <pic:cNvPr id="19" name="Picture 19"/>
+                    <pic:cNvPr id="9" name="Picture 9"/>
                     <pic:cNvPicPr/>
                   </pic:nvPicPr>
                   <pic:blipFill>
@@ -2917,7 +3101,13 @@
         <w:fldChar w:fldCharType="separate"/>
       </w:r>
       <w:r>
-        <w:t>(Confederated Tribes of the Warm Springs (CTWS) and Oregon Department of Fish and Wildlife (ODFW) 2019)</w:t>
+        <w:t xml:space="preserve">CTWS and ODFW </w:t>
+      </w:r>
+      <w:r>
+        <w:t>(</w:t>
+      </w:r>
+      <w:r>
+        <w:t>2019)</w:t>
       </w:r>
       <w:r>
         <w:fldChar w:fldCharType="end"/>
@@ -2926,7 +3116,7 @@
         <w:t xml:space="preserve">. </w:t>
       </w:r>
       <w:r>
-        <w:t>Jack abundance for 2018 – 2021 and adult abundance for 2018 – 2022 was obtained from the prior forecasting model data inputs spreadsheet (“RunForecastingData_MS.xlsx”).</w:t>
+        <w:t>Jack abundance for 2018 – 2021 and adult abundance for 2018 – 2022 was obtained from the prior forecasting model data inputs spreadsheet.</w:t>
       </w:r>
       <w:r>
         <w:t xml:space="preserve"> Age data was obtained from scales collected from 2009 – 2022.</w:t>
@@ -2953,26 +3143,13 @@
       <w:r>
         <w:t>Model Results</w:t>
       </w:r>
+      <w:r>
+        <w:t>, Jacks</w:t>
+      </w:r>
     </w:p>
     <w:p>
       <w:pPr>
         <w:pStyle w:val="MHEBody"/>
-        <w:rPr>
-          <w:b/>
-          <w:bCs/>
-        </w:rPr>
-      </w:pPr>
-      <w:r>
-        <w:rPr>
-          <w:b/>
-          <w:bCs/>
-        </w:rPr>
-        <w:t>Jacks</w:t>
-      </w:r>
-    </w:p>
-    <w:p>
-      <w:pPr>
-        <w:pStyle w:val="MHEBody"/>
       </w:pPr>
       <w:r>
         <w:t>The jack model</w:t>
@@ -2981,7 +3158,15 @@
         <w:t xml:space="preserve"> parameters</w:t>
       </w:r>
       <w:r>
-        <w:t xml:space="preserve"> converged appropriately (Rhat &lt; 1.05), however there appears to be substantial variation in returns that is not explained by the predictors</w:t>
+        <w:t xml:space="preserve"> converged appropriately (</w:t>
+      </w:r>
+      <w:proofErr w:type="spellStart"/>
+      <w:r>
+        <w:t>Rhat</w:t>
+      </w:r>
+      <w:proofErr w:type="spellEnd"/>
+      <w:r>
+        <w:t xml:space="preserve"> &lt; 1.05), however there appears to be substantial variation in returns that is not explained by the predictors</w:t>
       </w:r>
       <w:r>
         <w:t xml:space="preserve"> (</w:t>
@@ -3020,11 +3205,7 @@
         <w:t xml:space="preserve">may </w:t>
       </w:r>
       <w:r>
-        <w:t xml:space="preserve">be due </w:t>
-      </w:r>
-      <w:r>
-        <w:lastRenderedPageBreak/>
-        <w:t>to fluctuations in the proportion of a run that consisted of jacks, potentially due to environmental factors or hatchery rearing practices.</w:t>
+        <w:t>be due to fluctuations in the proportion of a run that consisted of jacks, potentially due to environmental factors or hatchery rearing practices.</w:t>
       </w:r>
     </w:p>
     <w:p>
@@ -3035,11 +3216,12 @@
         <w:rPr>
           <w:noProof/>
         </w:rPr>
+        <w:lastRenderedPageBreak/>
         <w:drawing>
-          <wp:inline distT="0" distB="0" distL="0" distR="0" wp14:anchorId="01F994C7" wp14:editId="07095FEC">
+          <wp:inline distT="0" distB="0" distL="0" distR="0" wp14:anchorId="568AE10F" wp14:editId="0BCCFFD8">
             <wp:extent cx="5943600" cy="3200400"/>
             <wp:effectExtent l="0" t="0" r="0" b="0"/>
-            <wp:docPr id="20" name="Picture 20"/>
+            <wp:docPr id="10" name="Picture 10"/>
             <wp:cNvGraphicFramePr>
               <a:graphicFrameLocks xmlns:a="http://schemas.openxmlformats.org/drawingml/2006/main" noChangeAspect="1"/>
             </wp:cNvGraphicFramePr>
@@ -3047,7 +3229,7 @@
               <a:graphicData uri="http://schemas.openxmlformats.org/drawingml/2006/picture">
                 <pic:pic xmlns:pic="http://schemas.openxmlformats.org/drawingml/2006/picture">
                   <pic:nvPicPr>
-                    <pic:cNvPr id="20" name="Picture 20"/>
+                    <pic:cNvPr id="10" name="Picture 10"/>
                     <pic:cNvPicPr/>
                   </pic:nvPicPr>
                   <pic:blipFill>
@@ -3109,26 +3291,26 @@
     </w:p>
     <w:p>
       <w:pPr>
+        <w:pStyle w:val="MHEHeading3"/>
+      </w:pPr>
+      <w:r>
+        <w:t>Model Results, Adults</w:t>
+      </w:r>
+    </w:p>
+    <w:p>
+      <w:pPr>
         <w:pStyle w:val="MHEBody"/>
-        <w:rPr>
-          <w:b/>
-          <w:bCs/>
-        </w:rPr>
-      </w:pPr>
-      <w:r>
-        <w:rPr>
-          <w:b/>
-          <w:bCs/>
-        </w:rPr>
-        <w:t>Adults</w:t>
-      </w:r>
-    </w:p>
-    <w:p>
-      <w:pPr>
-        <w:pStyle w:val="MHEBody"/>
-      </w:pPr>
-      <w:r>
-        <w:t xml:space="preserve">Model parameters converged appropriately (Rhat &lt; 1.05) and accounted for some of the variation </w:t>
+      </w:pPr>
+      <w:r>
+        <w:t>Model parameters converged appropriately (</w:t>
+      </w:r>
+      <w:proofErr w:type="spellStart"/>
+      <w:r>
+        <w:t>Rhat</w:t>
+      </w:r>
+      <w:proofErr w:type="spellEnd"/>
+      <w:r>
+        <w:t xml:space="preserve"> &lt; 1.05) and accounted for some of the variation </w:t>
       </w:r>
       <w:r>
         <w:t>in return abundance. This resulted in accurate predictions for years with near-average escapement</w:t>
@@ -3183,10 +3365,10 @@
         </w:rPr>
         <w:lastRenderedPageBreak/>
         <w:drawing>
-          <wp:inline distT="0" distB="0" distL="0" distR="0" wp14:anchorId="707B5737" wp14:editId="615C99E4">
+          <wp:inline distT="0" distB="0" distL="0" distR="0" wp14:anchorId="5BB2CEAB" wp14:editId="61538545">
             <wp:extent cx="5943600" cy="3200400"/>
             <wp:effectExtent l="0" t="0" r="0" b="0"/>
-            <wp:docPr id="21" name="Picture 21"/>
+            <wp:docPr id="13" name="Picture 13"/>
             <wp:cNvGraphicFramePr>
               <a:graphicFrameLocks xmlns:a="http://schemas.openxmlformats.org/drawingml/2006/main" noChangeAspect="1"/>
             </wp:cNvGraphicFramePr>
@@ -3194,7 +3376,7 @@
               <a:graphicData uri="http://schemas.openxmlformats.org/drawingml/2006/picture">
                 <pic:pic xmlns:pic="http://schemas.openxmlformats.org/drawingml/2006/picture">
                   <pic:nvPicPr>
-                    <pic:cNvPr id="21" name="Picture 21"/>
+                    <pic:cNvPr id="13" name="Picture 13"/>
                     <pic:cNvPicPr/>
                   </pic:nvPicPr>
                   <pic:blipFill>
@@ -3319,7 +3501,15 @@
         <w:t xml:space="preserve"> </w:t>
       </w:r>
       <w:r>
-        <w:t>Model predictors converged appropriately (Rhat &gt; 1.05) and predict</w:t>
+        <w:t>Model predictors converged appropriately (</w:t>
+      </w:r>
+      <w:proofErr w:type="spellStart"/>
+      <w:r>
+        <w:t>Rhat</w:t>
+      </w:r>
+      <w:proofErr w:type="spellEnd"/>
+      <w:r>
+        <w:t xml:space="preserve"> &gt; 1.05) and predict</w:t>
       </w:r>
       <w:r>
         <w:t xml:space="preserve">ions </w:t>
@@ -3366,10 +3556,10 @@
           <w:noProof/>
         </w:rPr>
         <w:drawing>
-          <wp:inline distT="0" distB="0" distL="0" distR="0" wp14:anchorId="51341269" wp14:editId="547CF11B">
+          <wp:inline distT="0" distB="0" distL="0" distR="0" wp14:anchorId="4B12E8C9" wp14:editId="5AE7DC03">
             <wp:extent cx="5943600" cy="3657600"/>
             <wp:effectExtent l="0" t="0" r="0" b="0"/>
-            <wp:docPr id="22" name="Picture 22"/>
+            <wp:docPr id="14" name="Picture 14"/>
             <wp:cNvGraphicFramePr>
               <a:graphicFrameLocks xmlns:a="http://schemas.openxmlformats.org/drawingml/2006/main" noChangeAspect="1"/>
             </wp:cNvGraphicFramePr>
@@ -3377,7 +3567,7 @@
               <a:graphicData uri="http://schemas.openxmlformats.org/drawingml/2006/picture">
                 <pic:pic xmlns:pic="http://schemas.openxmlformats.org/drawingml/2006/picture">
                   <pic:nvPicPr>
-                    <pic:cNvPr id="22" name="Picture 22"/>
+                    <pic:cNvPr id="14" name="Picture 14"/>
                     <pic:cNvPicPr/>
                   </pic:nvPicPr>
                   <pic:blipFill>
@@ -3896,7 +4086,7 @@
                       <a:effectLst/>
                       <a:extLst>
                         <a:ext uri="{C572A759-6A51-4108-AA02-DFA0A04FC94B}">
-                          <ma14:wrappingTextBoxFlag xmlns:ma14="http://schemas.microsoft.com/office/mac/drawingml/2011/main" xmlns:w="http://schemas.openxmlformats.org/wordprocessingml/2006/main" xmlns:w10="urn:schemas-microsoft-com:office:word" xmlns:v="urn:schemas-microsoft-com:vml" xmlns:o="urn:schemas-microsoft-com:office:office" xmlns:mv="urn:schemas-microsoft-com:mac:vml" xmlns:mo="http://schemas.microsoft.com/office/mac/office/2008/main" xmlns=""/>
+                          <ma14:wrappingTextBoxFlag xmlns="" xmlns:mo="http://schemas.microsoft.com/office/mac/office/2008/main" xmlns:mv="urn:schemas-microsoft-com:mac:vml" xmlns:o="urn:schemas-microsoft-com:office:office" xmlns:v="urn:schemas-microsoft-com:vml" xmlns:w10="urn:schemas-microsoft-com:office:word" xmlns:w="http://schemas.openxmlformats.org/wordprocessingml/2006/main" xmlns:ma14="http://schemas.microsoft.com/office/mac/drawingml/2011/main"/>
                         </a:ext>
                       </a:extLst>
                     </wps:spPr>
@@ -8318,6 +8508,19 @@
 </file>
 
 <file path=customXml/item1.xml><?xml version="1.0" encoding="utf-8"?>
+<?mso-contentType ?>
+<FormTemplates xmlns="http://schemas.microsoft.com/sharepoint/v3/contenttype/forms">
+  <Display>DocumentLibraryForm</Display>
+  <Edit>DocumentLibraryForm</Edit>
+  <New>DocumentLibraryForm</New>
+</FormTemplates>
+</file>
+
+<file path=customXml/item2.xml><?xml version="1.0" encoding="utf-8"?>
+<b:Sources xmlns:b="http://schemas.openxmlformats.org/officeDocument/2006/bibliography" xmlns="http://schemas.openxmlformats.org/officeDocument/2006/bibliography" SelectedStyle="\APASixthEditionOfficeOnline.xsl" StyleName="APA" Version="6"/>
+</file>
+
+<file path=customXml/item3.xml><?xml version="1.0" encoding="utf-8"?>
 <ct:contentTypeSchema xmlns:ct="http://schemas.microsoft.com/office/2006/metadata/contentType" xmlns:ma="http://schemas.microsoft.com/office/2006/metadata/properties/metaAttributes" ct:_="" ma:_="" ma:contentTypeName="Document" ma:contentTypeID="0x0101001A4B73F353D9E0419E70A20A8B29BCCE" ma:contentTypeVersion="16" ma:contentTypeDescription="Create a new document." ma:contentTypeScope="" ma:versionID="e117d2ea771b215ea2a99ca4f0124104">
   <xsd:schema xmlns:xsd="http://www.w3.org/2001/XMLSchema" xmlns:xs="http://www.w3.org/2001/XMLSchema" xmlns:p="http://schemas.microsoft.com/office/2006/metadata/properties" xmlns:ns2="003878b6-6f18-4a06-86c0-ca169db0a417" xmlns:ns3="6fd61f6b-6857-40cd-9f77-bf387b3c9404" targetNamespace="http://schemas.microsoft.com/office/2006/metadata/properties" ma:root="true" ma:fieldsID="62aa5a2fc82dc471e2b1263828cf0352" ns2:_="" ns3:_="">
     <xsd:import namespace="003878b6-6f18-4a06-86c0-ca169db0a417"/>
@@ -8560,19 +8763,6 @@
 </ct:contentTypeSchema>
 </file>
 
-<file path=customXml/item2.xml><?xml version="1.0" encoding="utf-8"?>
-<b:Sources xmlns:b="http://schemas.openxmlformats.org/officeDocument/2006/bibliography" xmlns="http://schemas.openxmlformats.org/officeDocument/2006/bibliography" SelectedStyle="\APASixthEditionOfficeOnline.xsl" StyleName="APA" Version="6"/>
-</file>
-
-<file path=customXml/item3.xml><?xml version="1.0" encoding="utf-8"?>
-<?mso-contentType ?>
-<FormTemplates xmlns="http://schemas.microsoft.com/sharepoint/v3/contenttype/forms">
-  <Display>DocumentLibraryForm</Display>
-  <Edit>DocumentLibraryForm</Edit>
-  <New>DocumentLibraryForm</New>
-</FormTemplates>
-</file>
-
 <file path=customXml/item4.xml><?xml version="1.0" encoding="utf-8"?>
 <p:properties xmlns:p="http://schemas.microsoft.com/office/2006/metadata/properties" xmlns:xsi="http://www.w3.org/2001/XMLSchema-instance" xmlns:pc="http://schemas.microsoft.com/office/infopath/2007/PartnerControls">
   <documentManagement>
@@ -8585,6 +8775,22 @@
 </file>
 
 <file path=customXml/itemProps1.xml><?xml version="1.0" encoding="utf-8"?>
+<ds:datastoreItem xmlns:ds="http://schemas.openxmlformats.org/officeDocument/2006/customXml" ds:itemID="{698F133D-A307-4AA5-A5A4-9ECEA5F046ED}">
+  <ds:schemaRefs>
+    <ds:schemaRef ds:uri="http://schemas.microsoft.com/sharepoint/v3/contenttype/forms"/>
+  </ds:schemaRefs>
+</ds:datastoreItem>
+</file>
+
+<file path=customXml/itemProps2.xml><?xml version="1.0" encoding="utf-8"?>
+<ds:datastoreItem xmlns:ds="http://schemas.openxmlformats.org/officeDocument/2006/customXml" ds:itemID="{85DC78F2-BA1B-4F65-BDB0-FC4D8153BE8D}">
+  <ds:schemaRefs>
+    <ds:schemaRef ds:uri="http://schemas.openxmlformats.org/officeDocument/2006/bibliography"/>
+  </ds:schemaRefs>
+</ds:datastoreItem>
+</file>
+
+<file path=customXml/itemProps3.xml><?xml version="1.0" encoding="utf-8"?>
 <ds:datastoreItem xmlns:ds="http://schemas.openxmlformats.org/officeDocument/2006/customXml" ds:itemID="{9323C69A-011F-4059-8E0E-96BB0A526446}">
   <ds:schemaRefs>
     <ds:schemaRef ds:uri="http://schemas.microsoft.com/office/2006/metadata/contentType"/>
@@ -8603,35 +8809,13 @@
 </ds:datastoreItem>
 </file>
 
-<file path=customXml/itemProps2.xml><?xml version="1.0" encoding="utf-8"?>
-<ds:datastoreItem xmlns:ds="http://schemas.openxmlformats.org/officeDocument/2006/customXml" ds:itemID="{85DC78F2-BA1B-4F65-BDB0-FC4D8153BE8D}">
-  <ds:schemaRefs>
-    <ds:schemaRef ds:uri="http://schemas.openxmlformats.org/officeDocument/2006/bibliography"/>
-  </ds:schemaRefs>
-</ds:datastoreItem>
-</file>
-
-<file path=customXml/itemProps3.xml><?xml version="1.0" encoding="utf-8"?>
-<ds:datastoreItem xmlns:ds="http://schemas.openxmlformats.org/officeDocument/2006/customXml" ds:itemID="{698F133D-A307-4AA5-A5A4-9ECEA5F046ED}">
-  <ds:schemaRefs>
-    <ds:schemaRef ds:uri="http://schemas.microsoft.com/sharepoint/v3/contenttype/forms"/>
-  </ds:schemaRefs>
-</ds:datastoreItem>
-</file>
-
 <file path=customXml/itemProps4.xml><?xml version="1.0" encoding="utf-8"?>
 <ds:datastoreItem xmlns:ds="http://schemas.openxmlformats.org/officeDocument/2006/customXml" ds:itemID="{871B3A95-65EA-4130-B179-58E0E5CAAD70}">
   <ds:schemaRefs>
+    <ds:schemaRef ds:uri="http://schemas.microsoft.com/office/2006/metadata/properties"/>
+    <ds:schemaRef ds:uri="http://schemas.microsoft.com/office/infopath/2007/PartnerControls"/>
+    <ds:schemaRef ds:uri="6fd61f6b-6857-40cd-9f77-bf387b3c9404"/>
     <ds:schemaRef ds:uri="003878b6-6f18-4a06-86c0-ca169db0a417"/>
-    <ds:schemaRef ds:uri="6fd61f6b-6857-40cd-9f77-bf387b3c9404"/>
-    <ds:schemaRef ds:uri="http://schemas.microsoft.com/office/2006/documentManagement/types"/>
-    <ds:schemaRef ds:uri="http://schemas.microsoft.com/office/2006/metadata/properties"/>
-    <ds:schemaRef ds:uri="http://purl.org/dc/dcmitype/"/>
-    <ds:schemaRef ds:uri="http://purl.org/dc/terms/"/>
-    <ds:schemaRef ds:uri="http://purl.org/dc/elements/1.1/"/>
-    <ds:schemaRef ds:uri="http://schemas.microsoft.com/office/infopath/2007/PartnerControls"/>
-    <ds:schemaRef ds:uri="http://schemas.openxmlformats.org/package/2006/metadata/core-properties"/>
-    <ds:schemaRef ds:uri="http://www.w3.org/XML/1998/namespace"/>
   </ds:schemaRefs>
 </ds:datastoreItem>
 </file>
</xml_diff>